<commit_message>
Update project haha grant
</commit_message>
<xml_diff>
--- a/Website_More to add/icons/List of icons needed.docx
+++ b/Website_More to add/icons/List of icons needed.docx
@@ -158,7 +158,7 @@
         </w:numPr>
       </w:pPr>
       <w:r>
-        <w:t>Learning Analytics Dashboard (low priority)</w:t>
+        <w:t xml:space="preserve">Learning Analytics Dashboard </w:t>
       </w:r>
     </w:p>
     <w:p>
@@ -170,7 +170,7 @@
         </w:numPr>
       </w:pPr>
       <w:r>
-        <w:t>Game Analytics (low priority)</w:t>
+        <w:t xml:space="preserve">Game Analytics </w:t>
       </w:r>
     </w:p>
     <w:p>
@@ -185,19 +185,9 @@
         <w:t xml:space="preserve">AICE Lab </w:t>
       </w:r>
       <w:r>
-        <w:t xml:space="preserve">– Advanced and Inclusive Computing Lab </w:t>
-      </w:r>
-      <w:r>
-        <w:t>(low priority, but take more time</w:t>
-      </w:r>
-      <w:r>
-        <w:t xml:space="preserve"> to do a fancy one</w:t>
-      </w:r>
-      <w:r>
-        <w:t>)</w:t>
+        <w:t xml:space="preserve">– Advanced and Inclusive Computing </w:t>
       </w:r>
     </w:p>
-    <w:p/>
     <w:sectPr>
       <w:pgSz w:w="12240" w:h="15840"/>
       <w:pgMar w:top="1440" w:right="1440" w:bottom="1440" w:left="1440" w:header="720" w:footer="720" w:gutter="0"/>

</xml_diff>